<commit_message>
New translations email 5-2 [template] partner email – documents verified.docx (Sinhala)
</commit_message>
<xml_diff>
--- a/public/email/crowdin/translations/si/Email 5-2 [TEMPLATE] Partner email – documents verified.docx
+++ b/public/email/crowdin/translations/si/Email 5-2 [TEMPLATE] Partner email – documents verified.docx
@@ -16,14 +16,14 @@
             <w:color w:val="1155cc"/>
             <w:u w:val="single"/>
           </w:rPr>
-          <w:t>English</w:t>
+          <w:t>ඉංග්‍රීසි</w:t>
         </w:r>
       </w:hyperlink>
       <w:r>
         <w:rPr>
           <w:color w:val="ff0000"/>
         </w:rPr>
-        <w:t xml:space="preserve"> / Portuguese / French / Thai / Vietnamese / Spanish</w:t>
+        <w:t xml:space="preserve"> / පෘතුගීසියන් / ප්‍රංශ / ටයි / වීසට්නාම / ස්පැනිෂ්</w:t>
       </w:r>
     </w:p>
     <w:p>
@@ -45,7 +45,7 @@
         <w:pStyle w:val="P68B1DB1-Normal2"/>
       </w:pPr>
       <w:r>
-        <w:t>English</w:t>
+        <w:t>ඉංග්‍රීසි</w:t>
       </w:r>
     </w:p>
     <w:p/>
@@ -93,7 +93,7 @@
               <w:rPr>
                 <w:b w:val="1"/>
               </w:rPr>
-              <w:t>Brief</w:t>
+              <w:t>සාරාංශය</w:t>
             </w:r>
             <w:r>
               <w:t>:</w:t>
@@ -105,7 +105,7 @@
               <w:spacing w:line="240" w:lineRule="auto"/>
             </w:pPr>
             <w:r>
-              <w:t xml:space="preserve">An email sent upon verification to partners in the target country who have sent the correct documents. It will be sent via customer.io</w:t>
+              <w:t xml:space="preserve">නිවැරදි ලේඛන එවූ ඉලක්ක රටේ සහකරුවන්ට සත්‍යාපනය කිරීමෙන් පසුව යවන ඊ-මේල් එකක්. එය customer.io හරහා යැවිය හැක</w:t>
             </w:r>
           </w:p>
           <w:p>
@@ -123,7 +123,7 @@
               <w:rPr>
                 <w:b w:val="1"/>
               </w:rPr>
-              <w:t xml:space="preserve">Target audience</w:t>
+              <w:t xml:space="preserve">ඉලක්ක ප්‍රේක්ෂකයින්</w:t>
             </w:r>
             <w:r>
               <w:t>:</w:t>
@@ -135,7 +135,7 @@
               <w:spacing w:line="240" w:lineRule="auto"/>
             </w:pPr>
             <w:r>
-              <w:t xml:space="preserve">Invited partners who didn’t submit their documents on time</w:t>
+              <w:t xml:space="preserve">කාලයට අනූසාරයෙන් ලේඛන ඉදිරිපත් නොකළ ආරාධනා කළ සහකරුවන්</w:t>
             </w:r>
           </w:p>
         </w:tc>
@@ -147,7 +147,7 @@
         <w:rPr>
           <w:b w:val="1"/>
         </w:rPr>
-        <w:t xml:space="preserve">Subject line</w:t>
+        <w:t xml:space="preserve">විෂය රේඛාව</w:t>
       </w:r>
       <w:r>
         <w:t xml:space="preserve">: </w:t>
@@ -159,7 +159,7 @@
         <w:t xml:space="preserve">[EVENT NAME]</w:t>
       </w:r>
       <w:r>
-        <w:t xml:space="preserve"> — one step closer!</w:t>
+        <w:t xml:space="preserve"> — එක් පියවරක් ආසන්නයි!</w:t>
       </w:r>
     </w:p>
     <w:p/>
@@ -173,13 +173,13 @@
         <w:pStyle w:val="P68B1DB1-Normal3"/>
       </w:pPr>
       <w:r>
-        <w:t xml:space="preserve">Your documents have been verified!</w:t>
+        <w:t xml:space="preserve">ඔබේ ලේඛනය සත්‍යාපනය කර ඇත!</w:t>
       </w:r>
     </w:p>
     <w:p/>
     <w:p>
       <w:r>
-        <w:t xml:space="preserve">Hi </w:t>
+        <w:t xml:space="preserve">ආයුබෝවන් </w:t>
       </w:r>
       <w:r>
         <w:rPr>
@@ -214,7 +214,7 @@
         <w:spacing w:after="200" w:lineRule="auto"/>
       </w:pPr>
       <w:r>
-        <w:t xml:space="preserve">We’ll be sending out more details about the event soon, including the agenda and travel arrangements, so make sure to check your inbox regularly.</w:t>
+        <w:t xml:space="preserve">අපි න්‍යාය පත්‍රය සහ ගමන් විධිවිධාන ඇතුළුව සිදුවීම පිළිබඳ වැඩි විස්තර ඉක්මනින් ඔබ වෙත එවන්නෙමු, එබැවින් ඔබේ එන ලිපි නිතර පරීක්ෂා කිරීමට වග බලා ගන්න.</w:t>
       </w:r>
     </w:p>
     <w:p>
@@ -223,7 +223,7 @@
       </w:pPr>
       <w:commentRangeStart w:id="0"/>
       <w:r>
-        <w:t xml:space="preserve">If you have any questions, please contact us via </w:t>
+        <w:t xml:space="preserve">ඔබට කිසියම් ප්‍රශ්නයක් ඇත්නම්, කරුණාකර </w:t>
       </w:r>
       <w:hyperlink r:id="rId7">
         <w:r>
@@ -231,11 +231,11 @@
             <w:color w:val="1155cc"/>
             <w:u w:val="single"/>
           </w:rPr>
-          <w:t xml:space="preserve">live chat</w:t>
+          <w:t xml:space="preserve">සජීවී කතාබස්</w:t>
         </w:r>
       </w:hyperlink>
       <w:r>
-        <w:t xml:space="preserve"> or </w:t>
+        <w:t xml:space="preserve"> හෝ </w:t>
       </w:r>
       <w:hyperlink r:id="rId8">
         <w:r>
@@ -247,7 +247,7 @@
         </w:r>
       </w:hyperlink>
       <w:r>
-        <w:t xml:space="preserve">. </w:t>
+        <w:t xml:space="preserve"> හරහා අප අමතන්න. </w:t>
       </w:r>
     </w:p>
     <w:p>
@@ -255,7 +255,7 @@
         <w:spacing w:after="200" w:lineRule="auto"/>
       </w:pPr>
       <w:r>
-        <w:t xml:space="preserve">If you have any questions, please contact your country manager, </w:t>
+        <w:t xml:space="preserve">ඔබට කිසියම් ප්‍රශ්නයක් ඇත්නම්, කරුණාකර ඔබගේ රටේ කළමනාකරු, </w:t>
       </w:r>
       <w:r>
         <w:rPr>
@@ -264,7 +264,7 @@
         <w:t>[NAME]</w:t>
       </w:r>
       <w:r>
-        <w:t xml:space="preserve">, at </w:t>
+        <w:t xml:space="preserve">, </w:t>
       </w:r>
       <w:r>
         <w:rPr>
@@ -273,7 +273,7 @@
         <w:t xml:space="preserve">[EMAIL ADDRESS]</w:t>
       </w:r>
       <w:r>
-        <w:t xml:space="preserve"> or </w:t>
+        <w:t xml:space="preserve"> හෝ </w:t>
       </w:r>
       <w:r>
         <w:rPr>
@@ -282,7 +282,7 @@
         <w:t xml:space="preserve">[WHATSAPP NO]</w:t>
       </w:r>
       <w:r>
-        <w:t xml:space="preserve"> (WhatsApp). </w:t>
+        <w:t xml:space="preserve"> (WhatsApp) හරහා අමතන්න. </w:t>
       </w:r>
       <w:commentRangeEnd w:id="0"/>
       <w:r>
@@ -337,7 +337,7 @@
         <w:pStyle w:val="P68B1DB1-Normal4"/>
       </w:pPr>
       <w:r>
-        <w:t xml:space="preserve">choose either one</w:t>
+        <w:t xml:space="preserve">එක් එකක් चुन चुन गर्नुहोस्</w:t>
       </w:r>
     </w:p>
   </w:comment>

</xml_diff>